<commit_message>
Update README.md and change "AATAMS" to "IMOS Animal Tracking"
</commit_message>
<xml_diff>
--- a/doc/AcousticArchivalSatelliteTags_DataExchangeStandard_Specifications.docx
+++ b/doc/AcousticArchivalSatelliteTags_DataExchangeStandard_Specifications.docx
@@ -2667,7 +2667,21 @@
           <w:bCs/>
           <w:lang w:val="en-US"/>
         </w:rPr>
-        <w:t>TOPP, POST, AATAMS) collect</w:t>
+        <w:t xml:space="preserve">TOPP, POST, </w:t>
+      </w:r>
+      <w:r>
+        <w:rPr>
+          <w:bCs/>
+          <w:lang w:val="en-US"/>
+        </w:rPr>
+        <w:t>IMOS Animal Tracking</w:t>
+      </w:r>
+      <w:r>
+        <w:rPr>
+          <w:bCs/>
+          <w:lang w:val="en-US"/>
+        </w:rPr>
+        <w:t>) collect</w:t>
       </w:r>
       <w:r>
         <w:rPr>
@@ -5692,12 +5706,7 @@
         <w:t>sys</w:t>
       </w:r>
       <w:r>
-        <w:t xml:space="preserve">tem administrator, principal investigator) who are member of a given project will also be </w:t>
-      </w:r>
-      <w:bookmarkStart w:id="8" w:name="_GoBack"/>
-      <w:bookmarkEnd w:id="8"/>
-      <w:r>
-        <w:t>able to enter metadata and upload data files. A security logic restricting access to sensitive data (</w:t>
+        <w:t>tem administrator, principal investigator) who are member of a given project will also be able to enter metadata and upload data files. A security logic restricting access to sensitive data (</w:t>
       </w:r>
       <w:r>
         <w:rPr>
@@ -5713,8 +5722,16 @@
           <w:rPr>
             <w:rStyle w:val="Hyperlink"/>
           </w:rPr>
-          <w:t>https://github.com/aodn/aatams</w:t>
+          <w:t>https://github.com/aodn/</w:t>
         </w:r>
+        <w:bookmarkStart w:id="8" w:name="_GoBack"/>
+        <w:r>
+          <w:rPr>
+            <w:rStyle w:val="Hyperlink"/>
+          </w:rPr>
+          <w:t>aatams</w:t>
+        </w:r>
+        <w:bookmarkEnd w:id="8"/>
       </w:hyperlink>
       <w:r>
         <w:t>)</w:t>
@@ -31205,7 +31222,7 @@
         <w:rStyle w:val="PageNumber"/>
         <w:noProof/>
       </w:rPr>
-      <w:t>8</w:t>
+      <w:t>10</w:t>
     </w:r>
     <w:r>
       <w:rPr>
@@ -33930,7 +33947,7 @@
 </file>
 
 <file path=customXml/itemProps1.xml><?xml version="1.0" encoding="utf-8"?>
-<ds:datastoreItem xmlns:ds="http://schemas.openxmlformats.org/officeDocument/2006/customXml" ds:itemID="{98C1B541-3DA1-9242-A734-5D13E4B14ACD}">
+<ds:datastoreItem xmlns:ds="http://schemas.openxmlformats.org/officeDocument/2006/customXml" ds:itemID="{4F1BF3B0-0297-5F41-BA3F-2399C8F2FF36}">
   <ds:schemaRefs>
     <ds:schemaRef ds:uri="http://schemas.openxmlformats.org/officeDocument/2006/bibliography"/>
   </ds:schemaRefs>

</xml_diff>